<commit_message>
Changed the blog mockup
</commit_message>
<xml_diff>
--- a/Blogging Mockups.docx
+++ b/Blogging Mockups.docx
@@ -8,9 +8,9 @@
           <w:noProof/>
         </w:rPr>
         <w:drawing>
-          <wp:inline distT="0" distB="0" distL="0" distR="0" wp14:anchorId="73500F00" wp14:editId="1486F04A">
-            <wp:extent cx="5943600" cy="5104765"/>
-            <wp:effectExtent l="0" t="0" r="0" b="635"/>
+          <wp:inline distT="0" distB="0" distL="0" distR="0" wp14:anchorId="37CD055F" wp14:editId="11A5B4C4">
+            <wp:extent cx="5943600" cy="5080635"/>
+            <wp:effectExtent l="0" t="0" r="0" b="5715"/>
             <wp:docPr id="1" name="Picture 1"/>
             <wp:cNvGraphicFramePr>
               <a:graphicFrameLocks xmlns:a="http://schemas.openxmlformats.org/drawingml/2006/main" noChangeAspect="1"/>
@@ -31,7 +31,7 @@
                   <pic:spPr>
                     <a:xfrm>
                       <a:off x="0" y="0"/>
-                      <a:ext cx="5943600" cy="5104765"/>
+                      <a:ext cx="5943600" cy="5080635"/>
                     </a:xfrm>
                     <a:prstGeom prst="rect">
                       <a:avLst/>
@@ -57,7 +57,7 @@
       <w:bookmarkStart w:id="0" w:name="_GoBack"/>
       <w:bookmarkEnd w:id="0"/>
       <w:r>
-        <w:t>Initial Blogging Website page</w:t>
+        <w:t>Blogging Website page</w:t>
       </w:r>
     </w:p>
     <w:sectPr>

</xml_diff>

<commit_message>
committing the changes to mockup's
</commit_message>
<xml_diff>
--- a/Blogging Mockups.docx
+++ b/Blogging Mockups.docx
@@ -53,15 +53,234 @@
       </w:pPr>
       <w:r>
         <w:tab/>
+        <w:t>Blogging Website page</w:t>
+      </w:r>
+    </w:p>
+    <w:p>
+      <w:pPr>
+        <w:tabs>
+          <w:tab w:val="left" w:pos="3405"/>
+        </w:tabs>
+      </w:pPr>
+    </w:p>
+    <w:p>
+      <w:pPr>
+        <w:tabs>
+          <w:tab w:val="left" w:pos="3405"/>
+        </w:tabs>
+      </w:pPr>
+    </w:p>
+    <w:p>
+      <w:pPr>
+        <w:tabs>
+          <w:tab w:val="left" w:pos="3405"/>
+        </w:tabs>
+      </w:pPr>
+    </w:p>
+    <w:p>
+      <w:pPr>
+        <w:tabs>
+          <w:tab w:val="left" w:pos="3405"/>
+        </w:tabs>
+      </w:pPr>
+    </w:p>
+    <w:p>
+      <w:pPr>
+        <w:tabs>
+          <w:tab w:val="left" w:pos="3405"/>
+        </w:tabs>
+      </w:pPr>
+    </w:p>
+    <w:p>
+      <w:pPr>
+        <w:tabs>
+          <w:tab w:val="left" w:pos="3405"/>
+        </w:tabs>
+      </w:pPr>
+    </w:p>
+    <w:p>
+      <w:pPr>
+        <w:tabs>
+          <w:tab w:val="left" w:pos="3405"/>
+        </w:tabs>
+      </w:pPr>
+    </w:p>
+    <w:p>
+      <w:pPr>
+        <w:tabs>
+          <w:tab w:val="left" w:pos="3405"/>
+        </w:tabs>
+      </w:pPr>
+    </w:p>
+    <w:p>
+      <w:pPr>
+        <w:tabs>
+          <w:tab w:val="left" w:pos="3405"/>
+        </w:tabs>
+      </w:pPr>
+    </w:p>
+    <w:p>
+      <w:pPr>
+        <w:tabs>
+          <w:tab w:val="left" w:pos="3405"/>
+        </w:tabs>
+      </w:pPr>
+    </w:p>
+    <w:p>
+      <w:pPr>
+        <w:tabs>
+          <w:tab w:val="left" w:pos="3405"/>
+        </w:tabs>
+      </w:pPr>
+    </w:p>
+    <w:p>
+      <w:pPr>
+        <w:tabs>
+          <w:tab w:val="left" w:pos="3405"/>
+        </w:tabs>
+      </w:pPr>
+      <w:r>
+        <w:rPr>
+          <w:noProof/>
+        </w:rPr>
+        <w:drawing>
+          <wp:inline distT="0" distB="0" distL="0" distR="0" wp14:anchorId="625048EF" wp14:editId="55D553ED">
+            <wp:extent cx="5943600" cy="4720590"/>
+            <wp:effectExtent l="0" t="0" r="0" b="3810"/>
+            <wp:docPr id="6" name="Picture 6"/>
+            <wp:cNvGraphicFramePr>
+              <a:graphicFrameLocks xmlns:a="http://schemas.openxmlformats.org/drawingml/2006/main" noChangeAspect="1"/>
+            </wp:cNvGraphicFramePr>
+            <a:graphic xmlns:a="http://schemas.openxmlformats.org/drawingml/2006/main">
+              <a:graphicData uri="http://schemas.openxmlformats.org/drawingml/2006/picture">
+                <pic:pic xmlns:pic="http://schemas.openxmlformats.org/drawingml/2006/picture">
+                  <pic:nvPicPr>
+                    <pic:cNvPr id="1" name=""/>
+                    <pic:cNvPicPr/>
+                  </pic:nvPicPr>
+                  <pic:blipFill>
+                    <a:blip r:embed="rId7"/>
+                    <a:stretch>
+                      <a:fillRect/>
+                    </a:stretch>
+                  </pic:blipFill>
+                  <pic:spPr>
+                    <a:xfrm>
+                      <a:off x="0" y="0"/>
+                      <a:ext cx="5943600" cy="4720590"/>
+                    </a:xfrm>
+                    <a:prstGeom prst="rect">
+                      <a:avLst/>
+                    </a:prstGeom>
+                  </pic:spPr>
+                </pic:pic>
+              </a:graphicData>
+            </a:graphic>
+          </wp:inline>
+        </w:drawing>
       </w:r>
       <w:bookmarkStart w:id="0" w:name="_GoBack"/>
       <w:bookmarkEnd w:id="0"/>
+    </w:p>
+    <w:p>
+      <w:pPr>
+        <w:tabs>
+          <w:tab w:val="left" w:pos="3405"/>
+        </w:tabs>
+      </w:pPr>
+    </w:p>
+    <w:p>
+      <w:pPr>
+        <w:tabs>
+          <w:tab w:val="left" w:pos="3405"/>
+        </w:tabs>
+      </w:pPr>
+    </w:p>
+    <w:p>
+      <w:pPr>
+        <w:tabs>
+          <w:tab w:val="left" w:pos="3405"/>
+        </w:tabs>
+      </w:pPr>
+    </w:p>
+    <w:p>
+      <w:pPr>
+        <w:tabs>
+          <w:tab w:val="left" w:pos="3405"/>
+        </w:tabs>
+      </w:pPr>
+    </w:p>
+    <w:p>
+      <w:pPr>
+        <w:tabs>
+          <w:tab w:val="left" w:pos="3405"/>
+        </w:tabs>
+      </w:pPr>
+    </w:p>
+    <w:p>
+      <w:pPr>
+        <w:tabs>
+          <w:tab w:val="left" w:pos="3405"/>
+        </w:tabs>
+      </w:pPr>
       <w:r>
-        <w:t>Blogging Website page</w:t>
+        <w:rPr>
+          <w:noProof/>
+        </w:rPr>
+        <w:lastRenderedPageBreak/>
+        <w:drawing>
+          <wp:inline distT="0" distB="0" distL="0" distR="0" wp14:anchorId="59D8388E" wp14:editId="46180E1A">
+            <wp:extent cx="5943600" cy="4796790"/>
+            <wp:effectExtent l="0" t="0" r="0" b="3810"/>
+            <wp:docPr id="5" name="Picture 5"/>
+            <wp:cNvGraphicFramePr>
+              <a:graphicFrameLocks xmlns:a="http://schemas.openxmlformats.org/drawingml/2006/main" noChangeAspect="1"/>
+            </wp:cNvGraphicFramePr>
+            <a:graphic xmlns:a="http://schemas.openxmlformats.org/drawingml/2006/main">
+              <a:graphicData uri="http://schemas.openxmlformats.org/drawingml/2006/picture">
+                <pic:pic xmlns:pic="http://schemas.openxmlformats.org/drawingml/2006/picture">
+                  <pic:nvPicPr>
+                    <pic:cNvPr id="1" name=""/>
+                    <pic:cNvPicPr/>
+                  </pic:nvPicPr>
+                  <pic:blipFill>
+                    <a:blip r:embed="rId8"/>
+                    <a:stretch>
+                      <a:fillRect/>
+                    </a:stretch>
+                  </pic:blipFill>
+                  <pic:spPr>
+                    <a:xfrm>
+                      <a:off x="0" y="0"/>
+                      <a:ext cx="5943600" cy="4796790"/>
+                    </a:xfrm>
+                    <a:prstGeom prst="rect">
+                      <a:avLst/>
+                    </a:prstGeom>
+                  </pic:spPr>
+                </pic:pic>
+              </a:graphicData>
+            </a:graphic>
+          </wp:inline>
+        </w:drawing>
       </w:r>
+      <w:r>
+        <w:tab/>
+      </w:r>
+    </w:p>
+    <w:p>
+      <w:pPr>
+        <w:tabs>
+          <w:tab w:val="left" w:pos="3405"/>
+        </w:tabs>
+      </w:pPr>
+      <w:r>
+        <w:tab/>
+        <w:t>Reading Post after login</w:t>
+      </w:r>
     </w:p>
     <w:sectPr>
-      <w:headerReference w:type="default" r:id="rId7"/>
+      <w:headerReference w:type="default" r:id="rId9"/>
       <w:pgSz w:w="12240" w:h="15840"/>
       <w:pgMar w:top="1440" w:right="1440" w:bottom="1440" w:left="1440" w:header="720" w:footer="720" w:gutter="0"/>
       <w:cols w:space="720"/>

</xml_diff>

<commit_message>
committing code changes to Blogging Website
</commit_message>
<xml_diff>
--- a/Blogging Mockups.docx
+++ b/Blogging Mockups.docx
@@ -8,9 +8,9 @@
           <w:noProof/>
         </w:rPr>
         <w:drawing>
-          <wp:inline distT="0" distB="0" distL="0" distR="0" wp14:anchorId="2513F8F9" wp14:editId="4A9968A5">
-            <wp:extent cx="5943600" cy="5336540"/>
-            <wp:effectExtent l="0" t="0" r="0" b="0"/>
+          <wp:inline distT="0" distB="0" distL="0" distR="0" wp14:anchorId="75EDE396" wp14:editId="0D889F43">
+            <wp:extent cx="5943600" cy="5042535"/>
+            <wp:effectExtent l="0" t="0" r="0" b="5715"/>
             <wp:docPr id="1" name="Picture 1"/>
             <wp:cNvGraphicFramePr>
               <a:graphicFrameLocks xmlns:a="http://schemas.openxmlformats.org/drawingml/2006/main" noChangeAspect="1"/>
@@ -31,7 +31,7 @@
                   <pic:spPr>
                     <a:xfrm>
                       <a:off x="0" y="0"/>
-                      <a:ext cx="5943600" cy="5336540"/>
+                      <a:ext cx="5943600" cy="5042535"/>
                     </a:xfrm>
                     <a:prstGeom prst="rect">
                       <a:avLst/>
@@ -43,8 +43,6 @@
           </wp:inline>
         </w:drawing>
       </w:r>
-      <w:bookmarkStart w:id="0" w:name="_GoBack"/>
-      <w:bookmarkEnd w:id="0"/>
     </w:p>
     <w:p/>
     <w:p>
@@ -146,10 +144,10 @@
           <w:noProof/>
         </w:rPr>
         <w:drawing>
-          <wp:inline distT="0" distB="0" distL="0" distR="0" wp14:anchorId="4D6F552A" wp14:editId="7CC606C7">
-            <wp:extent cx="5943600" cy="4592320"/>
+          <wp:inline distT="0" distB="0" distL="0" distR="0" wp14:anchorId="785825A2" wp14:editId="48A0FFFA">
+            <wp:extent cx="5943600" cy="4599940"/>
             <wp:effectExtent l="0" t="0" r="0" b="0"/>
-            <wp:docPr id="2" name="Picture 2"/>
+            <wp:docPr id="3" name="Picture 3"/>
             <wp:cNvGraphicFramePr>
               <a:graphicFrameLocks xmlns:a="http://schemas.openxmlformats.org/drawingml/2006/main" noChangeAspect="1"/>
             </wp:cNvGraphicFramePr>
@@ -169,7 +167,7 @@
                   <pic:spPr>
                     <a:xfrm>
                       <a:off x="0" y="0"/>
-                      <a:ext cx="5943600" cy="4592320"/>
+                      <a:ext cx="5943600" cy="4599940"/>
                     </a:xfrm>
                     <a:prstGeom prst="rect">
                       <a:avLst/>
@@ -188,20 +186,12 @@
           <w:tab w:val="left" w:pos="3405"/>
         </w:tabs>
       </w:pPr>
-    </w:p>
-    <w:p>
-      <w:pPr>
-        <w:tabs>
-          <w:tab w:val="left" w:pos="3405"/>
-        </w:tabs>
-      </w:pPr>
-    </w:p>
-    <w:p>
-      <w:pPr>
-        <w:tabs>
-          <w:tab w:val="left" w:pos="3405"/>
-        </w:tabs>
-      </w:pPr>
+      <w:r>
+        <w:tab/>
+        <w:t>Reading Post Before login</w:t>
+      </w:r>
+      <w:bookmarkStart w:id="0" w:name="_GoBack"/>
+      <w:bookmarkEnd w:id="0"/>
     </w:p>
     <w:p>
       <w:pPr>
@@ -229,10 +219,10 @@
         </w:rPr>
         <w:lastRenderedPageBreak/>
         <w:drawing>
-          <wp:inline distT="0" distB="0" distL="0" distR="0" wp14:anchorId="59D8388E" wp14:editId="46180E1A">
-            <wp:extent cx="5943600" cy="4796790"/>
-            <wp:effectExtent l="0" t="0" r="0" b="3810"/>
-            <wp:docPr id="5" name="Picture 5"/>
+          <wp:inline distT="0" distB="0" distL="0" distR="0" wp14:anchorId="26107F74" wp14:editId="5DBC8AFE">
+            <wp:extent cx="5943600" cy="4805045"/>
+            <wp:effectExtent l="0" t="0" r="0" b="0"/>
+            <wp:docPr id="4" name="Picture 4"/>
             <wp:cNvGraphicFramePr>
               <a:graphicFrameLocks xmlns:a="http://schemas.openxmlformats.org/drawingml/2006/main" noChangeAspect="1"/>
             </wp:cNvGraphicFramePr>
@@ -252,7 +242,7 @@
                   <pic:spPr>
                     <a:xfrm>
                       <a:off x="0" y="0"/>
-                      <a:ext cx="5943600" cy="4796790"/>
+                      <a:ext cx="5943600" cy="4805045"/>
                     </a:xfrm>
                     <a:prstGeom prst="rect">
                       <a:avLst/>
@@ -264,6 +254,20 @@
           </wp:inline>
         </w:drawing>
       </w:r>
+    </w:p>
+    <w:p>
+      <w:pPr>
+        <w:tabs>
+          <w:tab w:val="left" w:pos="3405"/>
+        </w:tabs>
+      </w:pPr>
+    </w:p>
+    <w:p>
+      <w:pPr>
+        <w:tabs>
+          <w:tab w:val="left" w:pos="3405"/>
+        </w:tabs>
+      </w:pPr>
       <w:r>
         <w:tab/>
       </w:r>

</xml_diff>

<commit_message>
Committing the Blog website mockup's
</commit_message>
<xml_diff>
--- a/Blogging Mockups.docx
+++ b/Blogging Mockups.docx
@@ -8,9 +8,9 @@
           <w:noProof/>
         </w:rPr>
         <w:drawing>
-          <wp:inline distT="0" distB="0" distL="0" distR="0" wp14:anchorId="75EDE396" wp14:editId="0D889F43">
-            <wp:extent cx="5943600" cy="5042535"/>
-            <wp:effectExtent l="0" t="0" r="0" b="5715"/>
+          <wp:inline distT="0" distB="0" distL="0" distR="0" wp14:anchorId="67D23DAD" wp14:editId="7AFC56B8">
+            <wp:extent cx="5943600" cy="4933315"/>
+            <wp:effectExtent l="0" t="0" r="0" b="635"/>
             <wp:docPr id="1" name="Picture 1"/>
             <wp:cNvGraphicFramePr>
               <a:graphicFrameLocks xmlns:a="http://schemas.openxmlformats.org/drawingml/2006/main" noChangeAspect="1"/>
@@ -31,7 +31,7 @@
                   <pic:spPr>
                     <a:xfrm>
                       <a:off x="0" y="0"/>
-                      <a:ext cx="5943600" cy="5042535"/>
+                      <a:ext cx="5943600" cy="4933315"/>
                     </a:xfrm>
                     <a:prstGeom prst="rect">
                       <a:avLst/>
@@ -144,10 +144,10 @@
           <w:noProof/>
         </w:rPr>
         <w:drawing>
-          <wp:inline distT="0" distB="0" distL="0" distR="0" wp14:anchorId="785825A2" wp14:editId="48A0FFFA">
-            <wp:extent cx="5943600" cy="4599940"/>
-            <wp:effectExtent l="0" t="0" r="0" b="0"/>
-            <wp:docPr id="3" name="Picture 3"/>
+          <wp:inline distT="0" distB="0" distL="0" distR="0" wp14:anchorId="68C0E786" wp14:editId="12529CC5">
+            <wp:extent cx="5943600" cy="4699635"/>
+            <wp:effectExtent l="0" t="0" r="0" b="5715"/>
+            <wp:docPr id="8" name="Picture 8"/>
             <wp:cNvGraphicFramePr>
               <a:graphicFrameLocks xmlns:a="http://schemas.openxmlformats.org/drawingml/2006/main" noChangeAspect="1"/>
             </wp:cNvGraphicFramePr>
@@ -167,7 +167,7 @@
                   <pic:spPr>
                     <a:xfrm>
                       <a:off x="0" y="0"/>
-                      <a:ext cx="5943600" cy="4599940"/>
+                      <a:ext cx="5943600" cy="4699635"/>
                     </a:xfrm>
                     <a:prstGeom prst="rect">
                       <a:avLst/>
@@ -190,22 +190,81 @@
         <w:tab/>
         <w:t>Reading Post Before login</w:t>
       </w:r>
+    </w:p>
+    <w:p>
+      <w:pPr>
+        <w:tabs>
+          <w:tab w:val="left" w:pos="3405"/>
+        </w:tabs>
+      </w:pPr>
+    </w:p>
+    <w:p>
+      <w:pPr>
+        <w:tabs>
+          <w:tab w:val="left" w:pos="3405"/>
+        </w:tabs>
+      </w:pPr>
+    </w:p>
+    <w:p>
+      <w:pPr>
+        <w:tabs>
+          <w:tab w:val="left" w:pos="3405"/>
+        </w:tabs>
+      </w:pPr>
+      <w:r>
+        <w:rPr>
+          <w:noProof/>
+        </w:rPr>
+        <w:lastRenderedPageBreak/>
+        <w:drawing>
+          <wp:inline distT="0" distB="0" distL="0" distR="0" wp14:anchorId="3BB929AF" wp14:editId="7C176A89">
+            <wp:extent cx="5943600" cy="5064125"/>
+            <wp:effectExtent l="0" t="0" r="0" b="3175"/>
+            <wp:docPr id="9" name="Picture 9"/>
+            <wp:cNvGraphicFramePr>
+              <a:graphicFrameLocks xmlns:a="http://schemas.openxmlformats.org/drawingml/2006/main" noChangeAspect="1"/>
+            </wp:cNvGraphicFramePr>
+            <a:graphic xmlns:a="http://schemas.openxmlformats.org/drawingml/2006/main">
+              <a:graphicData uri="http://schemas.openxmlformats.org/drawingml/2006/picture">
+                <pic:pic xmlns:pic="http://schemas.openxmlformats.org/drawingml/2006/picture">
+                  <pic:nvPicPr>
+                    <pic:cNvPr id="1" name=""/>
+                    <pic:cNvPicPr/>
+                  </pic:nvPicPr>
+                  <pic:blipFill>
+                    <a:blip r:embed="rId8"/>
+                    <a:stretch>
+                      <a:fillRect/>
+                    </a:stretch>
+                  </pic:blipFill>
+                  <pic:spPr>
+                    <a:xfrm>
+                      <a:off x="0" y="0"/>
+                      <a:ext cx="5943600" cy="5064125"/>
+                    </a:xfrm>
+                    <a:prstGeom prst="rect">
+                      <a:avLst/>
+                    </a:prstGeom>
+                  </pic:spPr>
+                </pic:pic>
+              </a:graphicData>
+            </a:graphic>
+          </wp:inline>
+        </w:drawing>
+      </w:r>
+    </w:p>
+    <w:p>
+      <w:pPr>
+        <w:tabs>
+          <w:tab w:val="left" w:pos="3405"/>
+        </w:tabs>
+      </w:pPr>
+      <w:r>
+        <w:tab/>
+        <w:t>Blog with Comment Section.</w:t>
+      </w:r>
       <w:bookmarkStart w:id="0" w:name="_GoBack"/>
       <w:bookmarkEnd w:id="0"/>
-    </w:p>
-    <w:p>
-      <w:pPr>
-        <w:tabs>
-          <w:tab w:val="left" w:pos="3405"/>
-        </w:tabs>
-      </w:pPr>
-    </w:p>
-    <w:p>
-      <w:pPr>
-        <w:tabs>
-          <w:tab w:val="left" w:pos="3405"/>
-        </w:tabs>
-      </w:pPr>
     </w:p>
     <w:p>
       <w:pPr>
@@ -234,7 +293,7 @@
                     <pic:cNvPicPr/>
                   </pic:nvPicPr>
                   <pic:blipFill>
-                    <a:blip r:embed="rId8"/>
+                    <a:blip r:embed="rId9"/>
                     <a:stretch>
                       <a:fillRect/>
                     </a:stretch>
@@ -283,8 +342,81 @@
         <w:t>Reading Post after login</w:t>
       </w:r>
     </w:p>
+    <w:p>
+      <w:pPr>
+        <w:tabs>
+          <w:tab w:val="left" w:pos="3405"/>
+        </w:tabs>
+      </w:pPr>
+    </w:p>
+    <w:p>
+      <w:pPr>
+        <w:tabs>
+          <w:tab w:val="left" w:pos="3405"/>
+        </w:tabs>
+      </w:pPr>
+      <w:r>
+        <w:rPr>
+          <w:noProof/>
+        </w:rPr>
+        <w:lastRenderedPageBreak/>
+        <w:drawing>
+          <wp:inline distT="0" distB="0" distL="0" distR="0" wp14:anchorId="248D4EE2" wp14:editId="6C1DD86F">
+            <wp:extent cx="5943600" cy="5152390"/>
+            <wp:effectExtent l="0" t="0" r="0" b="0"/>
+            <wp:docPr id="5" name="Picture 5"/>
+            <wp:cNvGraphicFramePr>
+              <a:graphicFrameLocks xmlns:a="http://schemas.openxmlformats.org/drawingml/2006/main" noChangeAspect="1"/>
+            </wp:cNvGraphicFramePr>
+            <a:graphic xmlns:a="http://schemas.openxmlformats.org/drawingml/2006/main">
+              <a:graphicData uri="http://schemas.openxmlformats.org/drawingml/2006/picture">
+                <pic:pic xmlns:pic="http://schemas.openxmlformats.org/drawingml/2006/picture">
+                  <pic:nvPicPr>
+                    <pic:cNvPr id="1" name=""/>
+                    <pic:cNvPicPr/>
+                  </pic:nvPicPr>
+                  <pic:blipFill>
+                    <a:blip r:embed="rId10"/>
+                    <a:stretch>
+                      <a:fillRect/>
+                    </a:stretch>
+                  </pic:blipFill>
+                  <pic:spPr>
+                    <a:xfrm>
+                      <a:off x="0" y="0"/>
+                      <a:ext cx="5943600" cy="5152390"/>
+                    </a:xfrm>
+                    <a:prstGeom prst="rect">
+                      <a:avLst/>
+                    </a:prstGeom>
+                  </pic:spPr>
+                </pic:pic>
+              </a:graphicData>
+            </a:graphic>
+          </wp:inline>
+        </w:drawing>
+      </w:r>
+    </w:p>
+    <w:p>
+      <w:pPr>
+        <w:tabs>
+          <w:tab w:val="left" w:pos="3405"/>
+        </w:tabs>
+      </w:pPr>
+    </w:p>
+    <w:p>
+      <w:pPr>
+        <w:tabs>
+          <w:tab w:val="left" w:pos="3405"/>
+        </w:tabs>
+      </w:pPr>
+      <w:r>
+        <w:tab/>
+        <w:t>Creating Post after login</w:t>
+      </w:r>
+    </w:p>
     <w:sectPr>
-      <w:headerReference w:type="default" r:id="rId9"/>
+      <w:headerReference w:type="default" r:id="rId11"/>
       <w:pgSz w:w="12240" w:h="15840"/>
       <w:pgMar w:top="1440" w:right="1440" w:bottom="1440" w:left="1440" w:header="720" w:footer="720" w:gutter="0"/>
       <w:cols w:space="720"/>

</xml_diff>

<commit_message>
committing code changes with suggestions
</commit_message>
<xml_diff>
--- a/Blogging Mockups.docx
+++ b/Blogging Mockups.docx
@@ -252,8 +252,6 @@
           </wp:inline>
         </w:drawing>
       </w:r>
-      <w:bookmarkStart w:id="0" w:name="_GoBack"/>
-      <w:bookmarkEnd w:id="0"/>
     </w:p>
     <w:p>
       <w:pPr>
@@ -413,6 +411,42 @@
       <w:r>
         <w:tab/>
         <w:t>Creating Post after login</w:t>
+      </w:r>
+    </w:p>
+    <w:p>
+      <w:pPr>
+        <w:tabs>
+          <w:tab w:val="left" w:pos="3405"/>
+        </w:tabs>
+      </w:pPr>
+    </w:p>
+    <w:p>
+      <w:pPr>
+        <w:tabs>
+          <w:tab w:val="left" w:pos="3405"/>
+        </w:tabs>
+      </w:pPr>
+      <w:r>
+        <w:t>Login Page would be a dialog box with username and password.</w:t>
+      </w:r>
+    </w:p>
+    <w:p>
+      <w:pPr>
+        <w:tabs>
+          <w:tab w:val="left" w:pos="3405"/>
+        </w:tabs>
+      </w:pPr>
+      <w:bookmarkStart w:id="0" w:name="_GoBack"/>
+      <w:bookmarkEnd w:id="0"/>
+    </w:p>
+    <w:p>
+      <w:pPr>
+        <w:tabs>
+          <w:tab w:val="left" w:pos="3405"/>
+        </w:tabs>
+      </w:pPr>
+      <w:r>
+        <w:t xml:space="preserve">Sign in page would be dialog box with Username, Name, password,Mailid,Tag/status. </w:t>
       </w:r>
     </w:p>
     <w:sectPr>

</xml_diff>